<commit_message>
Adicionando estruturas e prototipo do site
</commit_message>
<xml_diff>
--- a/DOCUMENTOS/Contexto.docx
+++ b/DOCUMENTOS/Contexto.docx
@@ -24,56 +24,316 @@
     </w:p>
     <w:p/>
     <w:p>
-      <w:r>
-        <w:t xml:space="preserve">A escolha do tema em que foi escolhido por mim é música, onde a e de extrema importância para mim, não só para </w:t>
-      </w:r>
-      <w:r>
-        <w:t>mim,</w:t>
-      </w:r>
-      <w:r>
-        <w:t xml:space="preserve"> mas para muitas pessoas a música tem um significado muito importante, </w:t>
-      </w:r>
-      <w:r>
-        <w:t>a música é uma arte em que precisa ser aproveitada onde, temos diferentes ritmos e tipos de música, e a minha escolha dessa arte foi por conta que a música sempre está conosco, nos momentos feliz, nos tristes e na hora de nossa inspiração.</w:t>
+      <w:pPr>
+        <w:rPr>
+          <w:b/>
+          <w:bCs/>
+        </w:rPr>
+      </w:pPr>
+      <w:r>
+        <w:rPr>
+          <w:b/>
+          <w:bCs/>
+        </w:rPr>
+        <w:t xml:space="preserve">O </w:t>
+      </w:r>
+      <w:r>
+        <w:rPr>
+          <w:b/>
+          <w:bCs/>
+        </w:rPr>
+        <w:t>porquê</w:t>
+      </w:r>
+      <w:r>
+        <w:rPr>
+          <w:b/>
+          <w:bCs/>
+        </w:rPr>
+        <w:t xml:space="preserve"> da escolha do tema</w:t>
       </w:r>
     </w:p>
     <w:p>
       <w:r>
-        <w:t xml:space="preserve">O site irá </w:t>
-      </w:r>
-      <w:r>
-        <w:t>contar</w:t>
-      </w:r>
-      <w:r>
-        <w:t xml:space="preserve"> com informações sobre alguns cantores e músicas e também irá ter o ranking de </w:t>
-      </w:r>
-      <w:r>
-        <w:t>música</w:t>
-      </w:r>
-      <w:r>
-        <w:t xml:space="preserve"> da semana, onde terá um sistema de votação para que o usuário possa </w:t>
-      </w:r>
-      <w:r>
-        <w:t>escolher o TOP 5 de música</w:t>
-      </w:r>
-      <w:r>
-        <w:t xml:space="preserve"> e também uma enquete de qual ritmo o usuário prefere</w:t>
-      </w:r>
-      <w:r>
-        <w:t xml:space="preserve">, além de ter algumas informações sobre o site </w:t>
-      </w:r>
-      <w:r>
-        <w:t>.</w:t>
+        <w:t xml:space="preserve">A escolha do tema em que foi escolhido por mim é música, onde a e de extrema importância para mim, não só para </w:t>
+      </w:r>
+      <w:r>
+        <w:t>mim,</w:t>
+      </w:r>
+      <w:r>
+        <w:t xml:space="preserve"> mas para muitas pessoas a música tem um significado muito importante, </w:t>
+      </w:r>
+      <w:r>
+        <w:t>a música é uma arte em que precisa ser aproveitada onde, temos diferentes ritmos e tipos de música, e a minha escolha dessa arte foi por conta que a música sempre está conosco, nos momentos feliz, nos tristes e na hora de nossa inspiração.</w:t>
       </w:r>
     </w:p>
     <w:p>
       <w:r>
-        <w:t xml:space="preserve">O nome do site é the Rhythm onde tem tudo haver com a música, já que rhythm traduzido do inglês para o português significa o ritmo, </w:t>
+        <w:t>De acordo com o site</w:t>
+      </w:r>
+      <w:r>
+        <w:t xml:space="preserve"> “tenho mais discos que amigos</w:t>
+      </w:r>
+      <w:r>
+        <w:t>”</w:t>
+      </w:r>
+      <w:r>
+        <w:t>:</w:t>
+      </w:r>
+      <w:r>
+        <w:t xml:space="preserve"> </w:t>
+      </w:r>
+      <w:r>
+        <w:t>“</w:t>
+      </w:r>
+      <w:r>
+        <w:t xml:space="preserve">A música é tão importante na vida humana que tem gente que não consegue viver sem ela, desde a hora de acordar até ir dormir é preciso escutá-la. Ao acordar para ter mais energia e começar bem o dia, e ao dormir para relaxar e descansar, terminando o dia também ‘numa nota alta’. Ou seja, a música se torna um hábito diário o qual traz bem-estar </w:t>
+      </w:r>
+      <w:r>
+        <w:t>e</w:t>
+      </w:r>
+      <w:r>
+        <w:t xml:space="preserve"> qualidade de vida.</w:t>
+      </w:r>
+      <w:r>
+        <w:t>”</w:t>
+      </w:r>
+    </w:p>
+    <w:p/>
+    <w:p>
+      <w:pPr>
+        <w:rPr>
+          <w:b/>
+          <w:bCs/>
+        </w:rPr>
+      </w:pPr>
+      <w:r>
+        <w:rPr>
+          <w:b/>
+          <w:bCs/>
+        </w:rPr>
+        <w:t>Importância</w:t>
+      </w:r>
+      <w:r>
+        <w:rPr>
+          <w:b/>
+          <w:bCs/>
+        </w:rPr>
+        <w:t xml:space="preserve"> da música para mim</w:t>
+      </w:r>
+      <w:r>
+        <w:rPr>
+          <w:b/>
+          <w:bCs/>
+        </w:rPr>
+        <w:t xml:space="preserve"> e porque me identifico</w:t>
+      </w:r>
+    </w:p>
+    <w:p>
+      <w:r>
+        <w:t xml:space="preserve">A música tem muito a ver comigo por conta da questão </w:t>
+      </w:r>
+      <w:r>
+        <w:t>dela me inspirar a fazer as coisas, a música dita o ritmo de como as coisas acontece</w:t>
+      </w:r>
+      <w:r>
+        <w:t>, você consegue fazer as coisas render</w:t>
+      </w:r>
+      <w:r>
+        <w:t xml:space="preserve"> quando você </w:t>
+      </w:r>
+      <w:r>
+        <w:t>está</w:t>
+      </w:r>
+      <w:r>
+        <w:t xml:space="preserve"> ouvindo </w:t>
+      </w:r>
+      <w:r>
+        <w:t xml:space="preserve">uma </w:t>
+      </w:r>
+      <w:r>
+        <w:t>música</w:t>
+      </w:r>
+      <w:r>
+        <w:t>,</w:t>
+      </w:r>
+      <w:r>
+        <w:t xml:space="preserve"> a música é como uma terapia para mim</w:t>
+      </w:r>
+      <w:r>
+        <w:t xml:space="preserve"> e por isso ela é tão importante para mim</w:t>
+      </w:r>
+      <w:r>
+        <w:t>.</w:t>
+      </w:r>
+    </w:p>
+    <w:p>
+      <w:pPr>
+        <w:rPr>
+          <w:b/>
+          <w:bCs/>
+        </w:rPr>
+      </w:pPr>
+      <w:r>
+        <w:rPr>
+          <w:b/>
+          <w:bCs/>
+        </w:rPr>
+        <w:t>Site</w:t>
+      </w:r>
+    </w:p>
+    <w:p>
+      <w:r>
+        <w:t xml:space="preserve">O site irá </w:t>
+      </w:r>
+      <w:r>
+        <w:t>contar</w:t>
+      </w:r>
+      <w:r>
+        <w:t xml:space="preserve"> com informações sobre alguns cantores e músicas </w:t>
+      </w:r>
+      <w:r>
+        <w:t>e</w:t>
+      </w:r>
+      <w:r>
+        <w:t xml:space="preserve"> irá ter o ranking de </w:t>
+      </w:r>
+      <w:r>
+        <w:t>música</w:t>
+      </w:r>
+      <w:r>
+        <w:t xml:space="preserve"> da semana, onde terá um sistema de votação para que o usuário possa </w:t>
+      </w:r>
+      <w:r>
+        <w:t>escolher o TOP 5 de música</w:t>
+      </w:r>
+      <w:r>
+        <w:t xml:space="preserve"> </w:t>
+      </w:r>
+      <w:r>
+        <w:t>e</w:t>
+      </w:r>
+      <w:r>
+        <w:t xml:space="preserve"> uma enquete de qual </w:t>
+      </w:r>
+      <w:r>
+        <w:t>gênero musical o</w:t>
+      </w:r>
+      <w:r>
+        <w:t xml:space="preserve"> usuário prefere</w:t>
+      </w:r>
+      <w:r>
+        <w:t xml:space="preserve">, além de ter algumas informações sobre o </w:t>
+      </w:r>
+      <w:r>
+        <w:t>site</w:t>
+      </w:r>
+      <w:r>
+        <w:t xml:space="preserve"> e de como surgiu</w:t>
+      </w:r>
+    </w:p>
+    <w:p>
+      <w:r>
+        <w:t xml:space="preserve">O nome do site é </w:t>
+      </w:r>
+      <w:r>
+        <w:t>T</w:t>
+      </w:r>
+      <w:r>
+        <w:t xml:space="preserve">he </w:t>
+      </w:r>
+      <w:proofErr w:type="spellStart"/>
+      <w:r>
+        <w:t>Rhythm</w:t>
+      </w:r>
+      <w:proofErr w:type="spellEnd"/>
+      <w:r>
+        <w:t xml:space="preserve"> onde tem tudo </w:t>
+      </w:r>
+      <w:r>
+        <w:t>a ver</w:t>
+      </w:r>
+      <w:r>
+        <w:t xml:space="preserve"> com a música, já que </w:t>
+      </w:r>
+      <w:proofErr w:type="spellStart"/>
+      <w:r>
+        <w:t>R</w:t>
+      </w:r>
+      <w:r>
+        <w:t>hythm</w:t>
+      </w:r>
+      <w:proofErr w:type="spellEnd"/>
+      <w:r>
+        <w:t xml:space="preserve"> traduzido do inglês para o português significa o ritmo, </w:t>
       </w:r>
       <w:r>
         <w:t>e todas as músicas possuem um ritmo em que move-as.</w:t>
       </w:r>
     </w:p>
+    <w:p>
+      <w:pPr>
+        <w:jc w:val="center"/>
+      </w:pPr>
+      <w:r>
+        <w:rPr>
+          <w:noProof/>
+        </w:rPr>
+        <w:drawing>
+          <wp:inline distT="0" distB="0" distL="0" distR="0" wp14:anchorId="030A1613" wp14:editId="6B8FF8FA">
+            <wp:extent cx="2171700" cy="2444914"/>
+            <wp:effectExtent l="0" t="0" r="0" b="0"/>
+            <wp:docPr id="1" name="Imagem 1"/>
+            <wp:cNvGraphicFramePr>
+              <a:graphicFrameLocks xmlns:a="http://schemas.openxmlformats.org/drawingml/2006/main" noChangeAspect="1"/>
+            </wp:cNvGraphicFramePr>
+            <a:graphic xmlns:a="http://schemas.openxmlformats.org/drawingml/2006/main">
+              <a:graphicData uri="http://schemas.openxmlformats.org/drawingml/2006/picture">
+                <pic:pic xmlns:pic="http://schemas.openxmlformats.org/drawingml/2006/picture">
+                  <pic:nvPicPr>
+                    <pic:cNvPr id="0" name="Picture 1"/>
+                    <pic:cNvPicPr>
+                      <a:picLocks noChangeAspect="1" noChangeArrowheads="1"/>
+                    </pic:cNvPicPr>
+                  </pic:nvPicPr>
+                  <pic:blipFill>
+                    <a:blip r:embed="rId4">
+                      <a:extLst>
+                        <a:ext uri="{28A0092B-C50C-407E-A947-70E740481C1C}">
+                          <a14:useLocalDpi xmlns:a14="http://schemas.microsoft.com/office/drawing/2010/main" val="0"/>
+                        </a:ext>
+                      </a:extLst>
+                    </a:blip>
+                    <a:srcRect/>
+                    <a:stretch>
+                      <a:fillRect/>
+                    </a:stretch>
+                  </pic:blipFill>
+                  <pic:spPr bwMode="auto">
+                    <a:xfrm>
+                      <a:off x="0" y="0"/>
+                      <a:ext cx="2174999" cy="2448628"/>
+                    </a:xfrm>
+                    <a:prstGeom prst="rect">
+                      <a:avLst/>
+                    </a:prstGeom>
+                    <a:noFill/>
+                    <a:ln>
+                      <a:noFill/>
+                    </a:ln>
+                  </pic:spPr>
+                </pic:pic>
+              </a:graphicData>
+            </a:graphic>
+          </wp:inline>
+        </w:drawing>
+      </w:r>
+    </w:p>
+    <w:p>
+      <w:pPr>
+        <w:jc w:val="center"/>
+      </w:pPr>
+    </w:p>
+    <w:p/>
     <w:sectPr>
       <w:pgSz w:w="11906" w:h="16838"/>
       <w:pgMar w:top="1417" w:right="1701" w:bottom="1417" w:left="1701" w:header="708" w:footer="708" w:gutter="0"/>

</xml_diff>

<commit_message>
Adicionando alterações no site e contexto
</commit_message>
<xml_diff>
--- a/DOCUMENTOS/Contexto.docx
+++ b/DOCUMENTOS/Contexto.docx
@@ -68,6 +68,19 @@
     </w:p>
     <w:p>
       <w:r>
+        <w:t xml:space="preserve">Eu escolhi mostrar mais a parte de música internacional, onde </w:t>
+      </w:r>
+      <w:proofErr w:type="gramStart"/>
+      <w:r>
+        <w:t>elas tem</w:t>
+      </w:r>
+      <w:proofErr w:type="gramEnd"/>
+      <w:r>
+        <w:t xml:space="preserve"> a língua inglesa pois me ajuda a melhorar o meu inglês, sempre tive esse amor por música internacional, e gosto de todo tipo de música sendo em inglês.</w:t>
+      </w:r>
+    </w:p>
+    <w:p>
+      <w:r>
         <w:t>De acordo com o site</w:t>
       </w:r>
       <w:r>
@@ -86,13 +99,7 @@
         <w:t>“</w:t>
       </w:r>
       <w:r>
-        <w:t xml:space="preserve">A música é tão importante na vida humana que tem gente que não consegue viver sem ela, desde a hora de acordar até ir dormir é preciso escutá-la. Ao acordar para ter mais energia e começar bem o dia, e ao dormir para relaxar e descansar, terminando o dia também ‘numa nota alta’. Ou seja, a música se torna um hábito diário o qual traz bem-estar </w:t>
-      </w:r>
-      <w:r>
-        <w:t>e</w:t>
-      </w:r>
-      <w:r>
-        <w:t xml:space="preserve"> qualidade de vida.</w:t>
+        <w:t>A música é tão importante na vida humana que tem gente que não consegue viver sem ela, desde a hora de acordar até ir dormir é preciso escutá-la. Ao acordar para ter mais energia e começar bem o dia, e ao dormir para relaxar e descansar, terminando o dia também ‘numa nota alta’. Ou seja, a música se torna um hábito diário o qual traz bem-estar e qualidade de vida.</w:t>
       </w:r>
       <w:r>
         <w:t>”</w:t>
@@ -129,6 +136,11 @@
       </w:r>
     </w:p>
     <w:p>
+      <w:pPr>
+        <w:rPr>
+          <w:u w:val="single"/>
+        </w:rPr>
+      </w:pPr>
       <w:r>
         <w:t xml:space="preserve">A música tem muito a ver comigo por conta da questão </w:t>
       </w:r>
@@ -163,7 +175,7 @@
         <w:t xml:space="preserve"> e por isso ela é tão importante para mim</w:t>
       </w:r>
       <w:r>
-        <w:t>.</w:t>
+        <w:t>, ela me ajudou a evoluir muito na parte da língua inglesa, onde comecei a ouvir e entender melhor pronuncia e audição.</w:t>
       </w:r>
     </w:p>
     <w:p>
@@ -278,6 +290,7 @@
         <w:rPr>
           <w:noProof/>
         </w:rPr>
+        <w:lastRenderedPageBreak/>
         <w:drawing>
           <wp:inline distT="0" distB="0" distL="0" distR="0" wp14:anchorId="030A1613" wp14:editId="6B8FF8FA">
             <wp:extent cx="2171700" cy="2444914"/>

</xml_diff>